<commit_message>
hypoth 4 - final
</commit_message>
<xml_diff>
--- a/UAT/Screenshot log for Hypotheses.docx
+++ b/UAT/Screenshot log for Hypotheses.docx
@@ -31,12 +31,15 @@
     </w:p>
     <w:p>
       <w:pPr>
-        <w:rPr>
-          <w:lang w:val="en-US"/>
-        </w:rPr>
-      </w:pPr>
-      <w:r>
-        <w:rPr>
+        <w:shd w:val="clear" w:color="auto" w:fill="A8D08D" w:themeFill="accent6" w:themeFillTint="99"/>
+        <w:rPr>
+          <w:b/>
+          <w:lang w:val="en-US"/>
+        </w:rPr>
+      </w:pPr>
+      <w:r>
+        <w:rPr>
+          <w:b/>
           <w:lang w:val="en-US"/>
         </w:rPr>
         <w:t>Hypothesis 1</w:t>
@@ -84,189 +87,6 @@
             <wp:extent cx="2371725" cy="3083243"/>
             <wp:effectExtent l="0" t="0" r="0" b="3175"/>
             <wp:docPr id="1" name="Picture 1"/>
-            <wp:cNvGraphicFramePr>
-              <a:graphicFrameLocks xmlns:a="http://schemas.openxmlformats.org/drawingml/2006/main" noChangeAspect="1"/>
-            </wp:cNvGraphicFramePr>
-            <a:graphic xmlns:a="http://schemas.openxmlformats.org/drawingml/2006/main">
-              <a:graphicData uri="http://schemas.openxmlformats.org/drawingml/2006/picture">
-                <pic:pic xmlns:pic="http://schemas.openxmlformats.org/drawingml/2006/picture">
-                  <pic:nvPicPr>
-                    <pic:cNvPr id="1" name=""/>
-                    <pic:cNvPicPr/>
-                  </pic:nvPicPr>
-                  <pic:blipFill>
-                    <a:blip r:embed="rId4"/>
-                    <a:stretch>
-                      <a:fillRect/>
-                    </a:stretch>
-                  </pic:blipFill>
-                  <pic:spPr>
-                    <a:xfrm>
-                      <a:off x="0" y="0"/>
-                      <a:ext cx="2374581" cy="3086955"/>
-                    </a:xfrm>
-                    <a:prstGeom prst="rect">
-                      <a:avLst/>
-                    </a:prstGeom>
-                  </pic:spPr>
-                </pic:pic>
-              </a:graphicData>
-            </a:graphic>
-          </wp:inline>
-        </w:drawing>
-      </w:r>
-    </w:p>
-    <w:p>
-      <w:pPr>
-        <w:rPr>
-          <w:lang w:val="en-US"/>
-        </w:rPr>
-      </w:pPr>
-      <w:r>
-        <w:rPr>
-          <w:lang w:val="en-US"/>
-        </w:rPr>
-        <w:t>Hypothesis 2</w:t>
-      </w:r>
-    </w:p>
-    <w:p>
-      <w:pPr>
-        <w:rPr>
-          <w:lang w:val="en-US"/>
-        </w:rPr>
-      </w:pPr>
-      <w:r>
-        <w:rPr>
-          <w:lang w:val="en-US"/>
-        </w:rPr>
-        <w:t xml:space="preserve">Breakpoint set in </w:t>
-      </w:r>
-      <w:proofErr w:type="spellStart"/>
-      <w:r>
-        <w:rPr>
-          <w:lang w:val="en-US"/>
-        </w:rPr>
-        <w:t>RecordServiceCTL</w:t>
-      </w:r>
-      <w:proofErr w:type="spellEnd"/>
-      <w:r>
-        <w:rPr>
-          <w:lang w:val="en-US"/>
-        </w:rPr>
-        <w:t xml:space="preserve"> Line 52</w:t>
-      </w:r>
-    </w:p>
-    <w:p>
-      <w:pPr>
-        <w:rPr>
-          <w:lang w:val="en-US"/>
-        </w:rPr>
-      </w:pPr>
-    </w:p>
-    <w:p>
-      <w:pPr>
-        <w:rPr>
-          <w:lang w:val="en-US"/>
-        </w:rPr>
-      </w:pPr>
-      <w:r>
-        <w:rPr>
-          <w:noProof/>
-        </w:rPr>
-        <w:drawing>
-          <wp:inline distT="0" distB="0" distL="0" distR="0" wp14:anchorId="6CDF88C4" wp14:editId="568EBAAB">
-            <wp:extent cx="3009900" cy="2808119"/>
-            <wp:effectExtent l="0" t="0" r="0" b="0"/>
-            <wp:docPr id="4" name="Picture 4"/>
-            <wp:cNvGraphicFramePr>
-              <a:graphicFrameLocks xmlns:a="http://schemas.openxmlformats.org/drawingml/2006/main" noChangeAspect="1"/>
-            </wp:cNvGraphicFramePr>
-            <a:graphic xmlns:a="http://schemas.openxmlformats.org/drawingml/2006/main">
-              <a:graphicData uri="http://schemas.openxmlformats.org/drawingml/2006/picture">
-                <pic:pic xmlns:pic="http://schemas.openxmlformats.org/drawingml/2006/picture">
-                  <pic:nvPicPr>
-                    <pic:cNvPr id="1" name=""/>
-                    <pic:cNvPicPr/>
-                  </pic:nvPicPr>
-                  <pic:blipFill>
-                    <a:blip r:embed="rId5"/>
-                    <a:stretch>
-                      <a:fillRect/>
-                    </a:stretch>
-                  </pic:blipFill>
-                  <pic:spPr>
-                    <a:xfrm>
-                      <a:off x="0" y="0"/>
-                      <a:ext cx="3017387" cy="2815104"/>
-                    </a:xfrm>
-                    <a:prstGeom prst="rect">
-                      <a:avLst/>
-                    </a:prstGeom>
-                  </pic:spPr>
-                </pic:pic>
-              </a:graphicData>
-            </a:graphic>
-          </wp:inline>
-        </w:drawing>
-      </w:r>
-    </w:p>
-    <w:p>
-      <w:pPr>
-        <w:rPr>
-          <w:lang w:val="en-US"/>
-        </w:rPr>
-      </w:pPr>
-      <w:bookmarkStart w:id="0" w:name="_GoBack"/>
-      <w:bookmarkEnd w:id="0"/>
-      <w:r>
-        <w:rPr>
-          <w:lang w:val="en-US"/>
-        </w:rPr>
-        <w:br w:type="page"/>
-      </w:r>
-    </w:p>
-    <w:p>
-      <w:pPr>
-        <w:rPr>
-          <w:lang w:val="en-US"/>
-        </w:rPr>
-      </w:pPr>
-      <w:r>
-        <w:rPr>
-          <w:lang w:val="en-US"/>
-        </w:rPr>
-        <w:lastRenderedPageBreak/>
-        <w:t>Hypothesis 3</w:t>
-      </w:r>
-    </w:p>
-    <w:p>
-      <w:pPr>
-        <w:rPr>
-          <w:lang w:val="en-US"/>
-        </w:rPr>
-      </w:pPr>
-      <w:r>
-        <w:rPr>
-          <w:lang w:val="en-US"/>
-        </w:rPr>
-        <w:t>Breakpoint set in Hotel Line 112</w:t>
-      </w:r>
-    </w:p>
-    <w:p>
-      <w:pPr>
-        <w:rPr>
-          <w:lang w:val="en-US"/>
-        </w:rPr>
-      </w:pPr>
-      <w:r>
-        <w:rPr>
-          <w:noProof/>
-        </w:rPr>
-        <w:drawing>
-          <wp:inline distT="0" distB="0" distL="0" distR="0" wp14:anchorId="276FAA0D" wp14:editId="01DB8C2B">
-            <wp:extent cx="3314700" cy="3543300"/>
-            <wp:effectExtent l="0" t="0" r="0" b="0"/>
-            <wp:docPr id="5" name="Picture 5"/>
             <wp:cNvGraphicFramePr>
               <a:graphicFrameLocks xmlns:a="http://schemas.openxmlformats.org/drawingml/2006/main" noChangeAspect="1"/>
             </wp:cNvGraphicFramePr>
@@ -286,6 +106,193 @@
                   <pic:spPr>
                     <a:xfrm>
                       <a:off x="0" y="0"/>
+                      <a:ext cx="2374581" cy="3086955"/>
+                    </a:xfrm>
+                    <a:prstGeom prst="rect">
+                      <a:avLst/>
+                    </a:prstGeom>
+                  </pic:spPr>
+                </pic:pic>
+              </a:graphicData>
+            </a:graphic>
+          </wp:inline>
+        </w:drawing>
+      </w:r>
+    </w:p>
+    <w:p>
+      <w:pPr>
+        <w:shd w:val="clear" w:color="auto" w:fill="A8D08D" w:themeFill="accent6" w:themeFillTint="99"/>
+        <w:rPr>
+          <w:b/>
+          <w:lang w:val="en-US"/>
+        </w:rPr>
+      </w:pPr>
+      <w:r>
+        <w:rPr>
+          <w:b/>
+          <w:lang w:val="en-US"/>
+        </w:rPr>
+        <w:t>Hypothesis 2</w:t>
+      </w:r>
+    </w:p>
+    <w:p>
+      <w:pPr>
+        <w:rPr>
+          <w:lang w:val="en-US"/>
+        </w:rPr>
+      </w:pPr>
+      <w:r>
+        <w:rPr>
+          <w:lang w:val="en-US"/>
+        </w:rPr>
+        <w:t xml:space="preserve">Breakpoint set in </w:t>
+      </w:r>
+      <w:proofErr w:type="spellStart"/>
+      <w:r>
+        <w:rPr>
+          <w:lang w:val="en-US"/>
+        </w:rPr>
+        <w:t>RecordServiceCTL</w:t>
+      </w:r>
+      <w:proofErr w:type="spellEnd"/>
+      <w:r>
+        <w:rPr>
+          <w:lang w:val="en-US"/>
+        </w:rPr>
+        <w:t xml:space="preserve"> Line 52</w:t>
+      </w:r>
+    </w:p>
+    <w:p>
+      <w:pPr>
+        <w:rPr>
+          <w:lang w:val="en-US"/>
+        </w:rPr>
+      </w:pPr>
+    </w:p>
+    <w:p>
+      <w:pPr>
+        <w:rPr>
+          <w:lang w:val="en-US"/>
+        </w:rPr>
+      </w:pPr>
+      <w:r>
+        <w:rPr>
+          <w:noProof/>
+        </w:rPr>
+        <w:drawing>
+          <wp:inline distT="0" distB="0" distL="0" distR="0" wp14:anchorId="6CDF88C4" wp14:editId="568EBAAB">
+            <wp:extent cx="3009900" cy="2808119"/>
+            <wp:effectExtent l="0" t="0" r="0" b="0"/>
+            <wp:docPr id="4" name="Picture 4"/>
+            <wp:cNvGraphicFramePr>
+              <a:graphicFrameLocks xmlns:a="http://schemas.openxmlformats.org/drawingml/2006/main" noChangeAspect="1"/>
+            </wp:cNvGraphicFramePr>
+            <a:graphic xmlns:a="http://schemas.openxmlformats.org/drawingml/2006/main">
+              <a:graphicData uri="http://schemas.openxmlformats.org/drawingml/2006/picture">
+                <pic:pic xmlns:pic="http://schemas.openxmlformats.org/drawingml/2006/picture">
+                  <pic:nvPicPr>
+                    <pic:cNvPr id="1" name=""/>
+                    <pic:cNvPicPr/>
+                  </pic:nvPicPr>
+                  <pic:blipFill>
+                    <a:blip r:embed="rId7"/>
+                    <a:stretch>
+                      <a:fillRect/>
+                    </a:stretch>
+                  </pic:blipFill>
+                  <pic:spPr>
+                    <a:xfrm>
+                      <a:off x="0" y="0"/>
+                      <a:ext cx="3017387" cy="2815104"/>
+                    </a:xfrm>
+                    <a:prstGeom prst="rect">
+                      <a:avLst/>
+                    </a:prstGeom>
+                  </pic:spPr>
+                </pic:pic>
+              </a:graphicData>
+            </a:graphic>
+          </wp:inline>
+        </w:drawing>
+      </w:r>
+    </w:p>
+    <w:p>
+      <w:pPr>
+        <w:rPr>
+          <w:lang w:val="en-US"/>
+        </w:rPr>
+      </w:pPr>
+      <w:r>
+        <w:rPr>
+          <w:lang w:val="en-US"/>
+        </w:rPr>
+        <w:br w:type="page"/>
+      </w:r>
+    </w:p>
+    <w:p>
+      <w:pPr>
+        <w:shd w:val="clear" w:color="auto" w:fill="A8D08D" w:themeFill="accent6" w:themeFillTint="99"/>
+        <w:rPr>
+          <w:b/>
+          <w:lang w:val="en-US"/>
+        </w:rPr>
+      </w:pPr>
+      <w:r>
+        <w:rPr>
+          <w:b/>
+          <w:lang w:val="en-US"/>
+        </w:rPr>
+        <w:lastRenderedPageBreak/>
+        <w:t>Hypothesis 3</w:t>
+      </w:r>
+    </w:p>
+    <w:p>
+      <w:pPr>
+        <w:rPr>
+          <w:lang w:val="en-US"/>
+        </w:rPr>
+      </w:pPr>
+      <w:r>
+        <w:rPr>
+          <w:lang w:val="en-US"/>
+        </w:rPr>
+        <w:t>Breakpoint set in Hotel Line 112</w:t>
+      </w:r>
+    </w:p>
+    <w:p>
+      <w:pPr>
+        <w:rPr>
+          <w:lang w:val="en-US"/>
+        </w:rPr>
+      </w:pPr>
+      <w:r>
+        <w:rPr>
+          <w:noProof/>
+        </w:rPr>
+        <w:drawing>
+          <wp:inline distT="0" distB="0" distL="0" distR="0" wp14:anchorId="276FAA0D" wp14:editId="01DB8C2B">
+            <wp:extent cx="3314700" cy="3543300"/>
+            <wp:effectExtent l="0" t="0" r="0" b="0"/>
+            <wp:docPr id="5" name="Picture 5"/>
+            <wp:cNvGraphicFramePr>
+              <a:graphicFrameLocks xmlns:a="http://schemas.openxmlformats.org/drawingml/2006/main" noChangeAspect="1"/>
+            </wp:cNvGraphicFramePr>
+            <a:graphic xmlns:a="http://schemas.openxmlformats.org/drawingml/2006/main">
+              <a:graphicData uri="http://schemas.openxmlformats.org/drawingml/2006/picture">
+                <pic:pic xmlns:pic="http://schemas.openxmlformats.org/drawingml/2006/picture">
+                  <pic:nvPicPr>
+                    <pic:cNvPr id="1" name=""/>
+                    <pic:cNvPicPr/>
+                  </pic:nvPicPr>
+                  <pic:blipFill>
+                    <a:blip r:embed="rId8"/>
+                    <a:stretch>
+                      <a:fillRect/>
+                    </a:stretch>
+                  </pic:blipFill>
+                  <pic:spPr>
+                    <a:xfrm>
+                      <a:off x="0" y="0"/>
                       <a:ext cx="3314700" cy="3543300"/>
                     </a:xfrm>
                     <a:prstGeom prst="rect">
@@ -298,6 +305,119 @@
           </wp:inline>
         </w:drawing>
       </w:r>
+      <w:bookmarkStart w:id="0" w:name="_GoBack"/>
+      <w:bookmarkEnd w:id="0"/>
+    </w:p>
+    <w:p>
+      <w:pPr>
+        <w:rPr>
+          <w:lang w:val="en-US"/>
+        </w:rPr>
+      </w:pPr>
+    </w:p>
+    <w:p>
+      <w:pPr>
+        <w:shd w:val="clear" w:color="auto" w:fill="A8D08D" w:themeFill="accent6" w:themeFillTint="99"/>
+        <w:rPr>
+          <w:b/>
+          <w:lang w:val="en-US"/>
+        </w:rPr>
+      </w:pPr>
+      <w:r>
+        <w:rPr>
+          <w:b/>
+          <w:lang w:val="en-US"/>
+        </w:rPr>
+        <w:t>Hypothesis 4</w:t>
+      </w:r>
+    </w:p>
+    <w:p>
+      <w:pPr>
+        <w:rPr>
+          <w:lang w:val="en-US"/>
+        </w:rPr>
+      </w:pPr>
+      <w:r>
+        <w:rPr>
+          <w:lang w:val="en-US"/>
+        </w:rPr>
+        <w:t xml:space="preserve">Typo </w:t>
+      </w:r>
+      <w:proofErr w:type="gramStart"/>
+      <w:r>
+        <w:rPr>
+          <w:lang w:val="en-US"/>
+        </w:rPr>
+        <w:t>in  Booking</w:t>
+      </w:r>
+      <w:proofErr w:type="gramEnd"/>
+      <w:r>
+        <w:rPr>
+          <w:lang w:val="en-US"/>
+        </w:rPr>
+        <w:t xml:space="preserve"> Line 141 – incorrect values sent to hotel</w:t>
+      </w:r>
+    </w:p>
+    <w:p>
+      <w:pPr>
+        <w:rPr>
+          <w:lang w:val="en-US"/>
+        </w:rPr>
+      </w:pPr>
+      <w:r>
+        <w:rPr>
+          <w:noProof/>
+        </w:rPr>
+        <w:drawing>
+          <wp:inline distT="0" distB="0" distL="0" distR="0" wp14:anchorId="3AE4B319" wp14:editId="72B787F1">
+            <wp:extent cx="3028950" cy="2057400"/>
+            <wp:effectExtent l="0" t="0" r="0" b="0"/>
+            <wp:docPr id="7" name="Picture 7"/>
+            <wp:cNvGraphicFramePr>
+              <a:graphicFrameLocks xmlns:a="http://schemas.openxmlformats.org/drawingml/2006/main" noChangeAspect="1"/>
+            </wp:cNvGraphicFramePr>
+            <a:graphic xmlns:a="http://schemas.openxmlformats.org/drawingml/2006/main">
+              <a:graphicData uri="http://schemas.openxmlformats.org/drawingml/2006/picture">
+                <pic:pic xmlns:pic="http://schemas.openxmlformats.org/drawingml/2006/picture">
+                  <pic:nvPicPr>
+                    <pic:cNvPr id="1" name=""/>
+                    <pic:cNvPicPr/>
+                  </pic:nvPicPr>
+                  <pic:blipFill>
+                    <a:blip r:embed="rId9"/>
+                    <a:stretch>
+                      <a:fillRect/>
+                    </a:stretch>
+                  </pic:blipFill>
+                  <pic:spPr>
+                    <a:xfrm>
+                      <a:off x="0" y="0"/>
+                      <a:ext cx="3028950" cy="2057400"/>
+                    </a:xfrm>
+                    <a:prstGeom prst="rect">
+                      <a:avLst/>
+                    </a:prstGeom>
+                  </pic:spPr>
+                </pic:pic>
+              </a:graphicData>
+            </a:graphic>
+          </wp:inline>
+        </w:drawing>
+      </w:r>
+    </w:p>
+    <w:p>
+      <w:pPr>
+        <w:rPr>
+          <w:lang w:val="en-US"/>
+        </w:rPr>
+      </w:pPr>
+    </w:p>
+    <w:p>
+      <w:pPr>
+        <w:rPr>
+          <w:lang w:val="en-US"/>
+        </w:rPr>
+      </w:pPr>
     </w:p>
     <w:p>
       <w:pPr>
@@ -307,6 +427,7 @@
       </w:pPr>
     </w:p>
     <w:sectPr>
+      <w:footerReference w:type="default" r:id="rId10"/>
       <w:pgSz w:w="11906" w:h="16838"/>
       <w:pgMar w:top="1135" w:right="1440" w:bottom="1440" w:left="1440" w:header="708" w:footer="708" w:gutter="0"/>
       <w:cols w:space="708"/>
@@ -314,6 +435,80 @@
     </w:sectPr>
   </w:body>
 </w:document>
+</file>
+
+<file path=word/endnotes.xml><?xml version="1.0" encoding="utf-8"?>
+<w:endnotes xmlns:wpc="http://schemas.microsoft.com/office/word/2010/wordprocessingCanvas" xmlns:cx="http://schemas.microsoft.com/office/drawing/2014/chartex" xmlns:cx1="http://schemas.microsoft.com/office/drawing/2015/9/8/chartex" xmlns:cx2="http://schemas.microsoft.com/office/drawing/2015/10/21/chartex" xmlns:cx3="http://schemas.microsoft.com/office/drawing/2016/5/9/chartex" xmlns:cx4="http://schemas.microsoft.com/office/drawing/2016/5/10/chartex" xmlns:cx5="http://schemas.microsoft.com/office/drawing/2016/5/11/chartex" xmlns:cx6="http://schemas.microsoft.com/office/drawing/2016/5/12/chartex" xmlns:cx7="http://schemas.microsoft.com/office/drawing/2016/5/13/chartex" xmlns:cx8="http://schemas.microsoft.com/office/drawing/2016/5/14/chartex" xmlns:mc="http://schemas.openxmlformats.org/markup-compatibility/2006" xmlns:aink="http://schemas.microsoft.com/office/drawing/2016/ink" xmlns:am3d="http://schemas.microsoft.com/office/drawing/2017/model3d" xmlns:o="urn:schemas-microsoft-com:office:office" xmlns:r="http://schemas.openxmlformats.org/officeDocument/2006/relationships" xmlns:m="http://schemas.openxmlformats.org/officeDocument/2006/math" xmlns:v="urn:schemas-microsoft-com:vml" xmlns:wp14="http://schemas.microsoft.com/office/word/2010/wordprocessingDrawing" xmlns:wp="http://schemas.openxmlformats.org/drawingml/2006/wordprocessingDrawing" xmlns:w10="urn:schemas-microsoft-com:office:word" xmlns:w="http://schemas.openxmlformats.org/wordprocessingml/2006/main" xmlns:w14="http://schemas.microsoft.com/office/word/2010/wordml" xmlns:w15="http://schemas.microsoft.com/office/word/2012/wordml" xmlns:w16cid="http://schemas.microsoft.com/office/word/2016/wordml/cid" xmlns:w16se="http://schemas.microsoft.com/office/word/2015/wordml/symex" xmlns:wpg="http://schemas.microsoft.com/office/word/2010/wordprocessingGroup" xmlns:wpi="http://schemas.microsoft.com/office/word/2010/wordprocessingInk" xmlns:wne="http://schemas.microsoft.com/office/word/2006/wordml" xmlns:wps="http://schemas.microsoft.com/office/word/2010/wordprocessingShape" mc:Ignorable="w14 w15 w16se w16cid wp14">
+  <w:endnote w:type="separator" w:id="-1">
+    <w:p>
+      <w:pPr>
+        <w:spacing w:after="0" w:line="240" w:lineRule="auto"/>
+      </w:pPr>
+      <w:r>
+        <w:separator/>
+      </w:r>
+    </w:p>
+  </w:endnote>
+  <w:endnote w:type="continuationSeparator" w:id="0">
+    <w:p>
+      <w:pPr>
+        <w:spacing w:after="0" w:line="240" w:lineRule="auto"/>
+      </w:pPr>
+      <w:r>
+        <w:continuationSeparator/>
+      </w:r>
+    </w:p>
+  </w:endnote>
+</w:endnotes>
+</file>
+
+<file path=word/footer1.xml><?xml version="1.0" encoding="utf-8"?>
+<w:ftr xmlns:wpc="http://schemas.microsoft.com/office/word/2010/wordprocessingCanvas" xmlns:cx="http://schemas.microsoft.com/office/drawing/2014/chartex" xmlns:cx1="http://schemas.microsoft.com/office/drawing/2015/9/8/chartex" xmlns:cx2="http://schemas.microsoft.com/office/drawing/2015/10/21/chartex" xmlns:cx3="http://schemas.microsoft.com/office/drawing/2016/5/9/chartex" xmlns:cx4="http://schemas.microsoft.com/office/drawing/2016/5/10/chartex" xmlns:cx5="http://schemas.microsoft.com/office/drawing/2016/5/11/chartex" xmlns:cx6="http://schemas.microsoft.com/office/drawing/2016/5/12/chartex" xmlns:cx7="http://schemas.microsoft.com/office/drawing/2016/5/13/chartex" xmlns:cx8="http://schemas.microsoft.com/office/drawing/2016/5/14/chartex" xmlns:mc="http://schemas.openxmlformats.org/markup-compatibility/2006" xmlns:aink="http://schemas.microsoft.com/office/drawing/2016/ink" xmlns:am3d="http://schemas.microsoft.com/office/drawing/2017/model3d" xmlns:o="urn:schemas-microsoft-com:office:office" xmlns:r="http://schemas.openxmlformats.org/officeDocument/2006/relationships" xmlns:m="http://schemas.openxmlformats.org/officeDocument/2006/math" xmlns:v="urn:schemas-microsoft-com:vml" xmlns:wp14="http://schemas.microsoft.com/office/word/2010/wordprocessingDrawing" xmlns:wp="http://schemas.openxmlformats.org/drawingml/2006/wordprocessingDrawing" xmlns:w10="urn:schemas-microsoft-com:office:word" xmlns:w="http://schemas.openxmlformats.org/wordprocessingml/2006/main" xmlns:w14="http://schemas.microsoft.com/office/word/2010/wordml" xmlns:w15="http://schemas.microsoft.com/office/word/2012/wordml" xmlns:w16cid="http://schemas.microsoft.com/office/word/2016/wordml/cid" xmlns:w16se="http://schemas.microsoft.com/office/word/2015/wordml/symex" xmlns:wpg="http://schemas.microsoft.com/office/word/2010/wordprocessingGroup" xmlns:wpi="http://schemas.microsoft.com/office/word/2010/wordprocessingInk" xmlns:wne="http://schemas.microsoft.com/office/word/2006/wordml" xmlns:wps="http://schemas.microsoft.com/office/word/2010/wordprocessingShape" mc:Ignorable="w14 w15 w16se w16cid wp14">
+  <w:p>
+    <w:pPr>
+      <w:pStyle w:val="Footer"/>
+      <w:pBdr>
+        <w:top w:val="single" w:sz="4" w:space="1" w:color="auto"/>
+      </w:pBdr>
+      <w:rPr>
+        <w:sz w:val="22"/>
+        <w:lang w:val="en-US"/>
+      </w:rPr>
+    </w:pPr>
+    <w:r>
+      <w:rPr>
+        <w:sz w:val="22"/>
+        <w:lang w:val="en-US"/>
+      </w:rPr>
+      <w:t>Paul Mills ITC205 Ass4</w:t>
+    </w:r>
+  </w:p>
+</w:ftr>
+</file>
+
+<file path=word/footnotes.xml><?xml version="1.0" encoding="utf-8"?>
+<w:footnotes xmlns:wpc="http://schemas.microsoft.com/office/word/2010/wordprocessingCanvas" xmlns:cx="http://schemas.microsoft.com/office/drawing/2014/chartex" xmlns:cx1="http://schemas.microsoft.com/office/drawing/2015/9/8/chartex" xmlns:cx2="http://schemas.microsoft.com/office/drawing/2015/10/21/chartex" xmlns:cx3="http://schemas.microsoft.com/office/drawing/2016/5/9/chartex" xmlns:cx4="http://schemas.microsoft.com/office/drawing/2016/5/10/chartex" xmlns:cx5="http://schemas.microsoft.com/office/drawing/2016/5/11/chartex" xmlns:cx6="http://schemas.microsoft.com/office/drawing/2016/5/12/chartex" xmlns:cx7="http://schemas.microsoft.com/office/drawing/2016/5/13/chartex" xmlns:cx8="http://schemas.microsoft.com/office/drawing/2016/5/14/chartex" xmlns:mc="http://schemas.openxmlformats.org/markup-compatibility/2006" xmlns:aink="http://schemas.microsoft.com/office/drawing/2016/ink" xmlns:am3d="http://schemas.microsoft.com/office/drawing/2017/model3d" xmlns:o="urn:schemas-microsoft-com:office:office" xmlns:r="http://schemas.openxmlformats.org/officeDocument/2006/relationships" xmlns:m="http://schemas.openxmlformats.org/officeDocument/2006/math" xmlns:v="urn:schemas-microsoft-com:vml" xmlns:wp14="http://schemas.microsoft.com/office/word/2010/wordprocessingDrawing" xmlns:wp="http://schemas.openxmlformats.org/drawingml/2006/wordprocessingDrawing" xmlns:w10="urn:schemas-microsoft-com:office:word" xmlns:w="http://schemas.openxmlformats.org/wordprocessingml/2006/main" xmlns:w14="http://schemas.microsoft.com/office/word/2010/wordml" xmlns:w15="http://schemas.microsoft.com/office/word/2012/wordml" xmlns:w16cid="http://schemas.microsoft.com/office/word/2016/wordml/cid" xmlns:w16se="http://schemas.microsoft.com/office/word/2015/wordml/symex" xmlns:wpg="http://schemas.microsoft.com/office/word/2010/wordprocessingGroup" xmlns:wpi="http://schemas.microsoft.com/office/word/2010/wordprocessingInk" xmlns:wne="http://schemas.microsoft.com/office/word/2006/wordml" xmlns:wps="http://schemas.microsoft.com/office/word/2010/wordprocessingShape" mc:Ignorable="w14 w15 w16se w16cid wp14">
+  <w:footnote w:type="separator" w:id="-1">
+    <w:p>
+      <w:pPr>
+        <w:spacing w:after="0" w:line="240" w:lineRule="auto"/>
+      </w:pPr>
+      <w:r>
+        <w:separator/>
+      </w:r>
+    </w:p>
+  </w:footnote>
+  <w:footnote w:type="continuationSeparator" w:id="0">
+    <w:p>
+      <w:pPr>
+        <w:spacing w:after="0" w:line="240" w:lineRule="auto"/>
+      </w:pPr>
+      <w:r>
+        <w:continuationSeparator/>
+      </w:r>
+    </w:p>
+  </w:footnote>
+</w:footnotes>
 </file>
 
 <file path=word/styles.xml><?xml version="1.0" encoding="utf-8"?>
@@ -741,6 +936,50 @@
     <w:semiHidden/>
     <w:unhideWhenUsed/>
   </w:style>
+  <w:style w:type="paragraph" w:styleId="Header">
+    <w:name w:val="header"/>
+    <w:basedOn w:val="Normal"/>
+    <w:link w:val="HeaderChar"/>
+    <w:uiPriority w:val="99"/>
+    <w:unhideWhenUsed/>
+    <w:rsid w:val="00E70E21"/>
+    <w:pPr>
+      <w:tabs>
+        <w:tab w:val="center" w:pos="4513"/>
+        <w:tab w:val="right" w:pos="9026"/>
+      </w:tabs>
+      <w:spacing w:after="0" w:line="240" w:lineRule="auto"/>
+    </w:pPr>
+  </w:style>
+  <w:style w:type="character" w:customStyle="1" w:styleId="HeaderChar">
+    <w:name w:val="Header Char"/>
+    <w:basedOn w:val="DefaultParagraphFont"/>
+    <w:link w:val="Header"/>
+    <w:uiPriority w:val="99"/>
+    <w:rsid w:val="00E70E21"/>
+  </w:style>
+  <w:style w:type="paragraph" w:styleId="Footer">
+    <w:name w:val="footer"/>
+    <w:basedOn w:val="Normal"/>
+    <w:link w:val="FooterChar"/>
+    <w:uiPriority w:val="99"/>
+    <w:unhideWhenUsed/>
+    <w:rsid w:val="00E70E21"/>
+    <w:pPr>
+      <w:tabs>
+        <w:tab w:val="center" w:pos="4513"/>
+        <w:tab w:val="right" w:pos="9026"/>
+      </w:tabs>
+      <w:spacing w:after="0" w:line="240" w:lineRule="auto"/>
+    </w:pPr>
+  </w:style>
+  <w:style w:type="character" w:customStyle="1" w:styleId="FooterChar">
+    <w:name w:val="Footer Char"/>
+    <w:basedOn w:val="DefaultParagraphFont"/>
+    <w:link w:val="Footer"/>
+    <w:uiPriority w:val="99"/>
+    <w:rsid w:val="00E70E21"/>
+  </w:style>
 </w:styles>
 </file>
 

</xml_diff>